<commit_message>
completed number of cycles given 6 megaL
</commit_message>
<xml_diff>
--- a/number of cycles for 6 megalitre water.docx
+++ b/number of cycles for 6 megalitre water.docx
@@ -23,7 +23,13 @@
           <w:rPr>
             <w:rFonts w:ascii="Cambria Math" w:hAnsi="Cambria Math"/>
           </w:rPr>
-          <m:t>w=15.9L/sec=57,240L/h=57.24</m:t>
+          <m:t>w=15.9L/sec=57,240L/h=</m:t>
+        </m:r>
+        <m:r>
+          <w:rPr>
+            <w:rFonts w:ascii="Cambria Math" w:hAnsi="Cambria Math"/>
+          </w:rPr>
+          <m:t>57.24</m:t>
         </m:r>
         <m:sSup>
           <m:sSupPr>
@@ -68,6 +74,127 @@
         </w:numPr>
       </w:pPr>
       <w:r>
+        <w:t>Run distance: 60m</w:t>
+      </w:r>
+    </w:p>
+    <w:p>
+      <w:pPr>
+        <w:pStyle w:val="ListParagraph"/>
+        <w:numPr>
+          <w:ilvl w:val="0"/>
+          <w:numId w:val="2"/>
+        </w:numPr>
+      </w:pPr>
+      <w:r>
+        <w:t>Number of runs: 6</w:t>
+      </w:r>
+    </w:p>
+    <w:p>
+      <w:pPr>
+        <w:pStyle w:val="ListParagraph"/>
+        <w:numPr>
+          <w:ilvl w:val="0"/>
+          <w:numId w:val="2"/>
+        </w:numPr>
+      </w:pPr>
+      <w:r>
+        <w:t>Total distance</w:t>
+      </w:r>
+      <m:oMath>
+        <m:r>
+          <w:rPr>
+            <w:rFonts w:ascii="Cambria Math" w:hAnsi="Cambria Math"/>
+          </w:rPr>
+          <m:t xml:space="preserve"> d</m:t>
+        </m:r>
+      </m:oMath>
+      <w:r>
+        <w:t xml:space="preserve">: </w:t>
+      </w:r>
+      <m:oMath>
+        <m:r>
+          <w:rPr>
+            <w:rFonts w:ascii="Cambria Math" w:hAnsi="Cambria Math"/>
+          </w:rPr>
+          <m:t>60×6=360m</m:t>
+        </m:r>
+      </m:oMath>
+      <w:r>
+        <w:t xml:space="preserve"> (450 on average)</w:t>
+      </w:r>
+    </w:p>
+    <w:p>
+      <w:pPr>
+        <w:pStyle w:val="ListParagraph"/>
+        <w:numPr>
+          <w:ilvl w:val="0"/>
+          <w:numId w:val="2"/>
+        </w:numPr>
+      </w:pPr>
+      <w:r>
+        <w:t xml:space="preserve">Speed </w:t>
+      </w:r>
+      <m:oMath>
+        <m:r>
+          <w:rPr>
+            <w:rFonts w:ascii="Cambria Math" w:hAnsi="Cambria Math"/>
+          </w:rPr>
+          <m:t>s</m:t>
+        </m:r>
+      </m:oMath>
+      <w:r>
+        <w:t>:</w:t>
+      </w:r>
+      <m:oMath>
+        <m:r>
+          <w:rPr>
+            <w:rFonts w:ascii="Cambria Math" w:hAnsi="Cambria Math"/>
+          </w:rPr>
+          <m:t>6.14×</m:t>
+        </m:r>
+        <m:sSup>
+          <m:sSupPr>
+            <m:ctrlPr>
+              <w:rPr>
+                <w:rFonts w:ascii="Cambria Math" w:hAnsi="Cambria Math"/>
+                <w:i/>
+              </w:rPr>
+            </m:ctrlPr>
+          </m:sSupPr>
+          <m:e>
+            <m:r>
+              <w:rPr>
+                <w:rFonts w:ascii="Cambria Math" w:hAnsi="Cambria Math"/>
+              </w:rPr>
+              <m:t>10</m:t>
+            </m:r>
+          </m:e>
+          <m:sup>
+            <m:r>
+              <w:rPr>
+                <w:rFonts w:ascii="Cambria Math" w:hAnsi="Cambria Math"/>
+              </w:rPr>
+              <m:t>-3</m:t>
+            </m:r>
+          </m:sup>
+        </m:sSup>
+        <m:r>
+          <w:rPr>
+            <w:rFonts w:ascii="Cambria Math" w:hAnsi="Cambria Math"/>
+          </w:rPr>
+          <m:t>m/s</m:t>
+        </m:r>
+      </m:oMath>
+    </w:p>
+    <w:p>
+      <w:pPr>
+        <w:pStyle w:val="ListParagraph"/>
+        <w:numPr>
+          <w:ilvl w:val="0"/>
+          <w:numId w:val="2"/>
+        </w:numPr>
+      </w:pPr>
+      <w:r>
         <w:t xml:space="preserve">Cycle time </w:t>
       </w:r>
       <m:oMath>
@@ -75,39 +202,175 @@
           <w:rPr>
             <w:rFonts w:ascii="Cambria Math" w:hAnsi="Cambria Math"/>
           </w:rPr>
-          <m:t>T:</m:t>
+          <m:t>T=</m:t>
+        </m:r>
+        <m:f>
+          <m:fPr>
+            <m:ctrlPr>
+              <w:rPr>
+                <w:rFonts w:ascii="Cambria Math" w:hAnsi="Cambria Math"/>
+                <w:i/>
+              </w:rPr>
+            </m:ctrlPr>
+          </m:fPr>
+          <m:num>
+            <m:r>
+              <w:rPr>
+                <w:rFonts w:ascii="Cambria Math" w:hAnsi="Cambria Math"/>
+              </w:rPr>
+              <m:t>d</m:t>
+            </m:r>
+          </m:num>
+          <m:den>
+            <m:r>
+              <w:rPr>
+                <w:rFonts w:ascii="Cambria Math" w:hAnsi="Cambria Math"/>
+              </w:rPr>
+              <m:t>s</m:t>
+            </m:r>
+          </m:den>
+        </m:f>
+        <m:r>
+          <w:rPr>
+            <w:rFonts w:ascii="Cambria Math" w:hAnsi="Cambria Math"/>
+          </w:rPr>
+          <m:t>=58632s=16.3hr</m:t>
         </m:r>
       </m:oMath>
       <w:r>
-        <w:t xml:space="preserve"> </w:t>
+        <w:t xml:space="preserve"> (20hr average)</w:t>
+      </w:r>
+    </w:p>
+    <w:p>
+      <w:pPr>
+        <w:pStyle w:val="ListParagraph"/>
+        <w:numPr>
+          <w:ilvl w:val="0"/>
+          <w:numId w:val="2"/>
+        </w:numPr>
+      </w:pPr>
+      <w:r>
+        <w:t xml:space="preserve">Consumption per cycle </w:t>
       </w:r>
       <m:oMath>
         <m:r>
           <w:rPr>
             <w:rFonts w:ascii="Cambria Math" w:hAnsi="Cambria Math"/>
           </w:rPr>
-          <m:t xml:space="preserve">20 </m:t>
-        </m:r>
-        <m:r>
-          <w:rPr>
-            <w:rFonts w:ascii="Cambria Math" w:hAnsi="Cambria Math"/>
-          </w:rPr>
-          <m:t>hr</m:t>
+          <m:t>c=w×T=57.24×16.3=933</m:t>
+        </m:r>
+        <m:sSup>
+          <m:sSupPr>
+            <m:ctrlPr>
+              <w:rPr>
+                <w:rFonts w:ascii="Cambria Math" w:hAnsi="Cambria Math"/>
+                <w:i/>
+              </w:rPr>
+            </m:ctrlPr>
+          </m:sSupPr>
+          <m:e>
+            <m:r>
+              <w:rPr>
+                <w:rFonts w:ascii="Cambria Math" w:hAnsi="Cambria Math"/>
+              </w:rPr>
+              <m:t>m</m:t>
+            </m:r>
+          </m:e>
+          <m:sup>
+            <m:r>
+              <w:rPr>
+                <w:rFonts w:ascii="Cambria Math" w:hAnsi="Cambria Math"/>
+              </w:rPr>
+              <m:t>3</m:t>
+            </m:r>
+          </m:sup>
+        </m:sSup>
+        <m:r>
+          <w:rPr>
+            <w:rFonts w:ascii="Cambria Math" w:hAnsi="Cambria Math"/>
+          </w:rPr>
+          <m:t>/cycle=0.933megaL/cycle</m:t>
         </m:r>
       </m:oMath>
       <w:r>
-        <w:t xml:space="preserve"> for drier month and </w:t>
+        <w:t xml:space="preserve"> (</w:t>
       </w:r>
       <m:oMath>
         <m:r>
           <w:rPr>
             <w:rFonts w:ascii="Cambria Math" w:hAnsi="Cambria Math"/>
           </w:rPr>
-          <m:t>16hr</m:t>
+          <m:t>1.1448 megaL/cycle</m:t>
         </m:r>
       </m:oMath>
       <w:r>
-        <w:t xml:space="preserve"> for </w:t>
+        <w:t xml:space="preserve"> on average)</w:t>
+      </w:r>
+    </w:p>
+    <w:p>
+      <w:pPr>
+        <w:pStyle w:val="ListParagraph"/>
+        <w:numPr>
+          <w:ilvl w:val="0"/>
+          <w:numId w:val="2"/>
+        </w:numPr>
+      </w:pPr>
+      <w:r>
+        <w:t xml:space="preserve">Number of cycles </w:t>
+      </w:r>
+      <m:oMath>
+        <m:r>
+          <w:rPr>
+            <w:rFonts w:ascii="Cambria Math" w:hAnsi="Cambria Math"/>
+          </w:rPr>
+          <m:t>N=</m:t>
+        </m:r>
+        <m:f>
+          <m:fPr>
+            <m:ctrlPr>
+              <w:rPr>
+                <w:rFonts w:ascii="Cambria Math" w:hAnsi="Cambria Math"/>
+                <w:i/>
+              </w:rPr>
+            </m:ctrlPr>
+          </m:fPr>
+          <m:num>
+            <m:r>
+              <w:rPr>
+                <w:rFonts w:ascii="Cambria Math" w:hAnsi="Cambria Math"/>
+              </w:rPr>
+              <m:t>6</m:t>
+            </m:r>
+          </m:num>
+          <m:den>
+            <m:r>
+              <w:rPr>
+                <w:rFonts w:ascii="Cambria Math" w:hAnsi="Cambria Math"/>
+              </w:rPr>
+              <m:t>c</m:t>
+            </m:r>
+          </m:den>
+        </m:f>
+        <m:r>
+          <w:rPr>
+            <w:rFonts w:ascii="Cambria Math" w:hAnsi="Cambria Math"/>
+          </w:rPr>
+          <m:t>=6.4 cycles</m:t>
+        </m:r>
+      </m:oMath>
+      <w:r>
+        <w:t xml:space="preserve"> (</w:t>
+      </w:r>
+      <m:oMath>
+        <m:r>
+          <w:rPr>
+            <w:rFonts w:ascii="Cambria Math" w:hAnsi="Cambria Math"/>
+          </w:rPr>
+          <m:t>5</m:t>
+        </m:r>
+      </m:oMath>
+      <w:r>
+        <w:t xml:space="preserve"> on average)</w:t>
       </w:r>
     </w:p>
     <w:p/>

</xml_diff>